<commit_message>
fix phone number in resunme
</commit_message>
<xml_diff>
--- a/assets/doc/resume.docx
+++ b/assets/doc/resume.docx
@@ -802,7 +802,6 @@
           <w:sz w:val="24"/>
         </w:rPr>
       </w:pPr>
-      <w:bookmarkStart w:id="0" w:name="_GoBack"/>
       <w:r>
         <w:rPr>
           <w:rFonts w:ascii="Arial"/>
@@ -814,7 +813,6 @@
         <w:t>P R O F I L E</w:t>
       </w:r>
     </w:p>
-    <w:bookmarkEnd w:id="0"/>
     <w:p>
       <w:pPr>
         <w:pStyle w:val="6"/>
@@ -1097,21 +1095,25 @@
         <w:rPr>
           <w:rFonts w:ascii="Arial"/>
           <w:color w:val="FFFFFF"/>
+          <w:spacing w:val="-21"/>
           <w:w w:val="95"/>
           <w:sz w:val="24"/>
         </w:rPr>
-        <w:t>+1</w:t>
-      </w:r>
-      <w:r>
-        <w:rPr>
-          <w:rFonts w:ascii="Arial"/>
+        <w:t xml:space="preserve"> </w:t>
+      </w:r>
+      <w:r>
+        <w:rPr>
+          <w:rFonts w:hint="default" w:ascii="Arial"/>
           <w:color w:val="FFFFFF"/>
           <w:spacing w:val="-21"/>
           <w:w w:val="95"/>
           <w:sz w:val="24"/>
-        </w:rPr>
-        <w:t xml:space="preserve"> </w:t>
-      </w:r>
+          <w:lang w:val="en-US"/>
+        </w:rPr>
+        <w:t>(</w:t>
+      </w:r>
+      <w:bookmarkStart w:id="0" w:name="_GoBack"/>
+      <w:bookmarkEnd w:id="0"/>
       <w:r>
         <w:rPr>
           <w:rFonts w:hint="default" w:ascii="Arial"/>
@@ -1120,7 +1122,7 @@
           <w:sz w:val="24"/>
           <w:lang w:val="en-US"/>
         </w:rPr>
-        <w:t>561 501 0926</w:t>
+        <w:t>561) 501 0926</w:t>
       </w:r>
     </w:p>
     <w:p>
@@ -7097,7 +7099,7 @@
     <w:lsdException w:qFormat="1" w:unhideWhenUsed="0" w:uiPriority="0" w:semiHidden="0" w:name="Title"/>
     <w:lsdException w:unhideWhenUsed="0" w:uiPriority="0" w:semiHidden="0" w:name="Closing"/>
     <w:lsdException w:unhideWhenUsed="0" w:uiPriority="0" w:semiHidden="0" w:name="Signature"/>
-    <w:lsdException w:uiPriority="1" w:name="Default Paragraph Font"/>
+    <w:lsdException w:qFormat="1" w:uiPriority="1" w:name="Default Paragraph Font"/>
     <w:lsdException w:qFormat="1" w:unhideWhenUsed="0" w:uiPriority="1" w:semiHidden="0" w:name="Body Text"/>
     <w:lsdException w:unhideWhenUsed="0" w:uiPriority="0" w:semiHidden="0" w:name="Body Text Indent"/>
     <w:lsdException w:unhideWhenUsed="0" w:uiPriority="0" w:semiHidden="0" w:name="List Continue"/>
@@ -7341,6 +7343,7 @@
     <w:name w:val="Default Paragraph Font"/>
     <w:semiHidden/>
     <w:unhideWhenUsed/>
+    <w:qFormat/>
     <w:uiPriority w:val="1"/>
   </w:style>
   <w:style w:type="table" w:default="1" w:styleId="5">

</xml_diff>